<commit_message>
FWV0.7.7: Placeholders for all sub-menus with symbols and end of each sub-list wrap around to beginning of sub-list.
Move all setup() stuff to Start-Up Modes.
Add Core, 64, hysteresis loop, intro start-up sequence, and make sure it is displayed for at least 3 seconds.
Split some of the modes in the Mode Manager State Machine out into their own files, in the appropriate sub folders.
Reset Mode Change Flag to false the first time it is checked. One time use.
Create and activate all sub-menus with symbols, and end-of-list modes to jump back to beginning of list.
Updated firmware architecture document WIP.
Max and Min loop time identifies which mode # caused the max or min time.
BUG FIX: Mode # is not updating on OLED during DGAUSS menu, or others. Need to clean-up that stuff.
</commit_message>
<xml_diff>
--- a/Documentation/Core64 Firmware Architecture.docx
+++ b/Documentation/Core64 Firmware Architecture.docx
@@ -219,7 +219,22 @@
               <w:t>layer names, add folders, remove RTOS reference</w:t>
             </w:r>
             <w:r>
-              <w:t>, defining the path for next steps. As of today, FWV0.6.3 does not yet fully confirm to this architecture.</w:t>
+              <w:t xml:space="preserve">, defining the path for next steps. </w:t>
+            </w:r>
+            <w:r>
+              <w:t>WIP as of</w:t>
+            </w:r>
+            <w:r>
+              <w:t xml:space="preserve"> FWV0.</w:t>
+            </w:r>
+            <w:r>
+              <w:t>7</w:t>
+            </w:r>
+            <w:r>
+              <w:t>.</w:t>
+            </w:r>
+            <w:r>
+              <w:t>7.</w:t>
             </w:r>
           </w:p>
         </w:tc>
@@ -239,16 +254,16 @@
           </w:tcPr>
           <w:p>
             <w:r>
-              <w:t>202</w:t>
+              <w:t>2022-0</w:t>
             </w:r>
             <w:r>
-              <w:t>2</w:t>
+              <w:t>3</w:t>
             </w:r>
             <w:r>
-              <w:t>-01-0</w:t>
+              <w:t>-</w:t>
             </w:r>
             <w:r>
-              <w:t>1</w:t>
+              <w:t>13</w:t>
             </w:r>
           </w:p>
         </w:tc>
@@ -281,10 +296,15 @@
       </w:tr>
     </w:tbl>
     <w:p/>
-    <w:p/>
+    <w:p>
+      <w:pPr>
+        <w:ind w:left="720" w:right="720"/>
+      </w:pPr>
+    </w:p>
     <w:p>
       <w:pPr>
         <w:pStyle w:val="Heading1"/>
+        <w:ind w:left="720" w:right="720"/>
       </w:pPr>
       <w:bookmarkStart w:id="0" w:name="_Toc91943267"/>
       <w:r>
@@ -292,13 +312,18 @@
       </w:r>
       <w:bookmarkEnd w:id="0"/>
     </w:p>
-    <w:p/>
+    <w:p>
+      <w:pPr>
+        <w:ind w:left="720" w:right="720"/>
+      </w:pPr>
+    </w:p>
     <w:p>
       <w:pPr>
         <w:pStyle w:val="TOC1"/>
         <w:tabs>
           <w:tab w:val="right" w:pos="14390"/>
         </w:tabs>
+        <w:ind w:left="720" w:right="720"/>
         <w:rPr>
           <w:rFonts w:asciiTheme="minorHAnsi" w:eastAsiaTheme="minorEastAsia" w:hAnsiTheme="minorHAnsi" w:cstheme="minorBidi"/>
           <w:b w:val="0"/>
@@ -380,6 +405,7 @@
         <w:tabs>
           <w:tab w:val="right" w:pos="14390"/>
         </w:tabs>
+        <w:ind w:left="720" w:right="720"/>
         <w:rPr>
           <w:rFonts w:asciiTheme="minorHAnsi" w:eastAsiaTheme="minorEastAsia" w:hAnsiTheme="minorHAnsi" w:cstheme="minorBidi"/>
           <w:b w:val="0"/>
@@ -452,6 +478,7 @@
         <w:tabs>
           <w:tab w:val="right" w:pos="14390"/>
         </w:tabs>
+        <w:ind w:left="720" w:right="720"/>
         <w:rPr>
           <w:rFonts w:asciiTheme="minorHAnsi" w:eastAsiaTheme="minorEastAsia" w:hAnsiTheme="minorHAnsi" w:cstheme="minorBidi"/>
           <w:b w:val="0"/>
@@ -466,7 +493,21 @@
             <w:rStyle w:val="Hyperlink"/>
             <w:noProof/>
           </w:rPr>
-          <w:t>Layer Descriptions and Examples</w:t>
+          <w:t>Layer Descri</w:t>
+        </w:r>
+        <w:r>
+          <w:rPr>
+            <w:rStyle w:val="Hyperlink"/>
+            <w:noProof/>
+          </w:rPr>
+          <w:t>p</w:t>
+        </w:r>
+        <w:r>
+          <w:rPr>
+            <w:rStyle w:val="Hyperlink"/>
+            <w:noProof/>
+          </w:rPr>
+          <w:t>tions and Examples</w:t>
         </w:r>
         <w:r>
           <w:rPr>
@@ -524,6 +565,7 @@
         <w:tabs>
           <w:tab w:val="right" w:pos="14390"/>
         </w:tabs>
+        <w:ind w:left="720" w:right="720"/>
         <w:rPr>
           <w:rFonts w:asciiTheme="minorHAnsi" w:eastAsiaTheme="minorEastAsia" w:hAnsiTheme="minorHAnsi" w:cstheme="minorBidi"/>
           <w:b w:val="0"/>
@@ -591,11 +633,18 @@
       </w:hyperlink>
     </w:p>
     <w:p>
+      <w:pPr>
+        <w:ind w:left="720" w:right="720"/>
+      </w:pPr>
       <w:r>
         <w:fldChar w:fldCharType="end"/>
       </w:r>
     </w:p>
-    <w:p/>
+    <w:p>
+      <w:pPr>
+        <w:ind w:left="720" w:right="720"/>
+      </w:pPr>
+    </w:p>
     <w:p>
       <w:pPr>
         <w:rPr>
@@ -615,7 +664,6 @@
       </w:pPr>
       <w:bookmarkStart w:id="1" w:name="_Toc91943268"/>
       <w:r>
-        <w:lastRenderedPageBreak/>
         <w:t>Firmware Block Diagram</w:t>
       </w:r>
       <w:bookmarkEnd w:id="1"/>
@@ -628,13 +676,13 @@
         <mc:AlternateContent>
           <mc:Choice Requires="wps">
             <w:drawing>
-              <wp:anchor distT="0" distB="0" distL="114300" distR="114300" simplePos="0" relativeHeight="251725822" behindDoc="0" locked="0" layoutInCell="1" allowOverlap="1" wp14:anchorId="54E39ED5" wp14:editId="58FDC738">
+              <wp:anchor distT="0" distB="0" distL="114300" distR="114300" simplePos="0" relativeHeight="251725822" behindDoc="0" locked="0" layoutInCell="1" allowOverlap="1" wp14:anchorId="54E39ED5" wp14:editId="3D55B627">
                 <wp:simplePos x="0" y="0"/>
                 <wp:positionH relativeFrom="column">
-                  <wp:posOffset>4721902</wp:posOffset>
+                  <wp:posOffset>4721860</wp:posOffset>
                 </wp:positionH>
                 <wp:positionV relativeFrom="paragraph">
-                  <wp:posOffset>148953</wp:posOffset>
+                  <wp:posOffset>148590</wp:posOffset>
                 </wp:positionV>
                 <wp:extent cx="3956050" cy="5162259"/>
                 <wp:effectExtent l="0" t="0" r="19050" b="6985"/>
@@ -699,7 +747,7 @@
           </mc:Choice>
           <mc:Fallback>
             <w:pict>
-              <v:rect w14:anchorId="54E39ED5" id="Rectangle 99" o:spid="_x0000_s1026" style="position:absolute;margin-left:371.8pt;margin-top:11.75pt;width:311.5pt;height:406.5pt;z-index:251725822;visibility:visible;mso-wrap-style:square;mso-width-percent:0;mso-height-percent:0;mso-wrap-distance-left:9pt;mso-wrap-distance-top:0;mso-wrap-distance-right:9pt;mso-wrap-distance-bottom:0;mso-position-horizontal:absolute;mso-position-horizontal-relative:text;mso-position-vertical:absolute;mso-position-vertical-relative:text;mso-width-percent:0;mso-height-percent:0;mso-width-relative:margin;mso-height-relative:margin;v-text-anchor:top" o:gfxdata="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" fillcolor="#a5a5a5 [3206]" strokecolor="#525252 [1606]" strokeweight="1pt">
+              <v:rect w14:anchorId="54E39ED5" id="Rectangle 99" o:spid="_x0000_s1026" style="position:absolute;margin-left:371.8pt;margin-top:11.7pt;width:311.5pt;height:406.5pt;z-index:251725822;visibility:visible;mso-wrap-style:square;mso-width-percent:0;mso-height-percent:0;mso-wrap-distance-left:9pt;mso-wrap-distance-top:0;mso-wrap-distance-right:9pt;mso-wrap-distance-bottom:0;mso-position-horizontal:absolute;mso-position-horizontal-relative:text;mso-position-vertical:absolute;mso-position-vertical-relative:text;mso-width-percent:0;mso-height-percent:0;mso-width-relative:margin;mso-height-relative:margin;v-text-anchor:top" o:gfxdata="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" fillcolor="#a5a5a5 [3206]" strokecolor="#525252 [1606]" strokeweight="1pt">
                 <v:textbox inset="0,0,0,0">
                   <w:txbxContent>
                     <w:p>
@@ -817,16 +865,16 @@
         <mc:AlternateContent>
           <mc:Choice Requires="wpg">
             <w:drawing>
-              <wp:anchor distT="0" distB="0" distL="114300" distR="114300" simplePos="0" relativeHeight="251883520" behindDoc="0" locked="0" layoutInCell="1" allowOverlap="1" wp14:anchorId="486C618E" wp14:editId="02461E1F">
+              <wp:anchor distT="0" distB="0" distL="114300" distR="114300" simplePos="0" relativeHeight="251883520" behindDoc="0" locked="0" layoutInCell="1" allowOverlap="1" wp14:anchorId="486C618E" wp14:editId="71DECBEA">
                 <wp:simplePos x="0" y="0"/>
                 <wp:positionH relativeFrom="column">
-                  <wp:posOffset>956945</wp:posOffset>
+                  <wp:posOffset>954405</wp:posOffset>
                 </wp:positionH>
                 <wp:positionV relativeFrom="paragraph">
-                  <wp:posOffset>38100</wp:posOffset>
+                  <wp:posOffset>34290</wp:posOffset>
                 </wp:positionV>
-                <wp:extent cx="4020185" cy="4728845"/>
-                <wp:effectExtent l="0" t="0" r="18415" b="8255"/>
+                <wp:extent cx="3606165" cy="4728845"/>
+                <wp:effectExtent l="0" t="0" r="76835" b="8255"/>
                 <wp:wrapNone/>
                 <wp:docPr id="77" name="Group 77"/>
                 <wp:cNvGraphicFramePr/>
@@ -837,9 +885,9 @@
                       <wpg:grpSpPr>
                         <a:xfrm>
                           <a:off x="0" y="0"/>
-                          <a:ext cx="4020185" cy="4728845"/>
+                          <a:ext cx="3606165" cy="4728845"/>
                           <a:chOff x="0" y="0"/>
-                          <a:chExt cx="4020278" cy="4729387"/>
+                          <a:chExt cx="3606477" cy="4729387"/>
                         </a:xfrm>
                       </wpg:grpSpPr>
                       <wps:wsp>
@@ -875,29 +923,19 @@
                             <w:p>
                               <w:pPr>
                                 <w:rPr>
+                                  <w:sz w:val="20"/>
+                                  <w:szCs w:val="20"/>
+                                </w:rPr>
+                              </w:pPr>
+                              <w:r>
+                                <w:rPr>
                                   <w:rFonts w:ascii="Courier" w:hAnsi="Courier"/>
                                   <w:color w:val="00B0F0"/>
                                   <w:sz w:val="20"/>
                                   <w:szCs w:val="20"/>
                                 </w:rPr>
-                              </w:pPr>
-                              <w:r>
-                                <w:rPr>
-                                  <w:rFonts w:ascii="Courier" w:hAnsi="Courier"/>
-                                  <w:color w:val="00B0F0"/>
-                                  <w:sz w:val="20"/>
-                                  <w:szCs w:val="20"/>
-                                </w:rPr>
-                                <w:t>Core64.ino</w:t>
+                                <w:t>main.cpp</w:t>
                               </w:r>
-                            </w:p>
-                            <w:p>
-                              <w:pPr>
-                                <w:rPr>
-                                  <w:sz w:val="20"/>
-                                  <w:szCs w:val="20"/>
-                                </w:rPr>
-                              </w:pPr>
                             </w:p>
                           </w:txbxContent>
                         </wps:txbx>
@@ -1585,16 +1623,7 @@
                                   <w:sz w:val="20"/>
                                   <w:szCs w:val="20"/>
                                 </w:rPr>
-                                <w:t>Command_Line_Handler</w:t>
-                              </w:r>
-                              <w:r>
-                                <w:rPr>
-                                  <w:rFonts w:ascii="Courier" w:hAnsi="Courier"/>
-                                  <w:color w:val="00B0F0"/>
-                                  <w:sz w:val="20"/>
-                                  <w:szCs w:val="20"/>
-                                </w:rPr>
-                                <w:t>.ino</w:t>
+                                <w:t>Command_Line_Handler.ino</w:t>
                               </w:r>
                               <w:proofErr w:type="spellEnd"/>
                             </w:p>
@@ -1696,13 +1725,13 @@
                         <wps:cNvPr id="67" name="Curved Connector 67"/>
                         <wps:cNvCnPr/>
                         <wps:spPr>
-                          <a:xfrm>
-                            <a:off x="2825646" y="1102401"/>
-                            <a:ext cx="1194632" cy="1086163"/>
+                          <a:xfrm rot="16200000" flipH="1">
+                            <a:off x="2724727" y="1203321"/>
+                            <a:ext cx="982670" cy="780830"/>
                           </a:xfrm>
                           <a:prstGeom prst="curvedConnector3">
                             <a:avLst>
-                              <a:gd name="adj1" fmla="val 63043"/>
+                              <a:gd name="adj1" fmla="val 50000"/>
                             </a:avLst>
                           </a:prstGeom>
                           <a:ln w="76200">
@@ -1908,12 +1937,15 @@
                     </wpg:wgp>
                   </a:graphicData>
                 </a:graphic>
+                <wp14:sizeRelH relativeFrom="margin">
+                  <wp14:pctWidth>0</wp14:pctWidth>
+                </wp14:sizeRelH>
               </wp:anchor>
             </w:drawing>
           </mc:Choice>
           <mc:Fallback>
             <w:pict>
-              <v:group w14:anchorId="486C618E" id="Group 77" o:spid="_x0000_s1028" style="position:absolute;margin-left:75.35pt;margin-top:3pt;width:316.55pt;height:372.35pt;z-index:251883520" coordsize="40202,47293" o:gfxdata="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">
+              <v:group w14:anchorId="486C618E" id="Group 77" o:spid="_x0000_s1028" style="position:absolute;margin-left:75.15pt;margin-top:2.7pt;width:283.95pt;height:372.35pt;z-index:251883520;mso-width-relative:margin" coordsize="36064,47293" o:gfxdata="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">
                 <v:roundrect id="Rounded Rectangle 16" o:spid="_x0000_s1029" style="position:absolute;width:30575;height:38449;visibility:visible;mso-wrap-style:square;v-text-anchor:top" arcsize="10923f" o:gfxdata="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" fillcolor="black [3200]" strokecolor="black [1600]" strokeweight="1pt">
                   <v:stroke joinstyle="miter"/>
                   <v:textbox>
@@ -1921,29 +1953,19 @@
                       <w:p>
                         <w:pPr>
                           <w:rPr>
+                            <w:sz w:val="20"/>
+                            <w:szCs w:val="20"/>
+                          </w:rPr>
+                        </w:pPr>
+                        <w:r>
+                          <w:rPr>
                             <w:rFonts w:ascii="Courier" w:hAnsi="Courier"/>
                             <w:color w:val="00B0F0"/>
                             <w:sz w:val="20"/>
                             <w:szCs w:val="20"/>
                           </w:rPr>
-                        </w:pPr>
-                        <w:r>
-                          <w:rPr>
-                            <w:rFonts w:ascii="Courier" w:hAnsi="Courier"/>
-                            <w:color w:val="00B0F0"/>
-                            <w:sz w:val="20"/>
-                            <w:szCs w:val="20"/>
-                          </w:rPr>
-                          <w:t>Core64.ino</w:t>
+                          <w:t>main.cpp</w:t>
                         </w:r>
-                      </w:p>
-                      <w:p>
-                        <w:pPr>
-                          <w:rPr>
-                            <w:sz w:val="20"/>
-                            <w:szCs w:val="20"/>
-                          </w:rPr>
-                        </w:pPr>
                       </w:p>
                     </w:txbxContent>
                   </v:textbox>
@@ -2254,16 +2276,7 @@
                             <w:sz w:val="20"/>
                             <w:szCs w:val="20"/>
                           </w:rPr>
-                          <w:t>Command_Line_Handler</w:t>
-                        </w:r>
-                        <w:r>
-                          <w:rPr>
-                            <w:rFonts w:ascii="Courier" w:hAnsi="Courier"/>
-                            <w:color w:val="00B0F0"/>
-                            <w:sz w:val="20"/>
-                            <w:szCs w:val="20"/>
-                          </w:rPr>
-                          <w:t>.ino</w:t>
+                          <w:t>Command_Line_Handler.ino</w:t>
                         </w:r>
                         <w:proofErr w:type="spellEnd"/>
                       </w:p>
@@ -2335,7 +2348,7 @@
                   </v:handles>
                   <o:lock v:ext="edit" shapetype="t"/>
                 </v:shapetype>
-                <v:shape id="Curved Connector 67" o:spid="_x0000_s1043" type="#_x0000_t38" style="position:absolute;left:28256;top:11024;width:11946;height:10861;visibility:visible;mso-wrap-style:square" o:connectortype="curved" o:gfxdata="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" adj="13617" strokecolor="#4472c4 [3204]" strokeweight="6pt">
+                <v:shape id="Curved Connector 67" o:spid="_x0000_s1043" type="#_x0000_t38" style="position:absolute;left:27247;top:12033;width:9826;height:7808;rotation:90;flip:x;visibility:visible;mso-wrap-style:square" o:connectortype="curved" o:gfxdata="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" adj="10800" strokecolor="#4472c4 [3204]" strokeweight="6pt">
                   <v:stroke endarrow="block" joinstyle="miter"/>
                 </v:shape>
                 <v:roundrect id="Rounded Rectangle 73" o:spid="_x0000_s1044" style="position:absolute;left:9945;top:26209;width:16281;height:1597;visibility:visible;mso-wrap-style:square;v-text-anchor:top" arcsize="10923f" o:gfxdata="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" fillcolor="#ffc000 [3207]" strokecolor="white [3201]" strokeweight="1.5pt">
@@ -2427,10 +2440,10 @@
         <mc:AlternateContent>
           <mc:Choice Requires="wpg">
             <w:drawing>
-              <wp:anchor distT="0" distB="0" distL="114300" distR="114300" simplePos="0" relativeHeight="251873280" behindDoc="0" locked="0" layoutInCell="1" allowOverlap="1" wp14:anchorId="18AED7EE" wp14:editId="62C6DE2C">
+              <wp:anchor distT="0" distB="0" distL="114300" distR="114300" simplePos="0" relativeHeight="251873280" behindDoc="0" locked="0" layoutInCell="1" allowOverlap="1" wp14:anchorId="18AED7EE" wp14:editId="18D7BDDC">
                 <wp:simplePos x="0" y="0"/>
                 <wp:positionH relativeFrom="column">
-                  <wp:posOffset>4977205</wp:posOffset>
+                  <wp:posOffset>5818378</wp:posOffset>
                 </wp:positionH>
                 <wp:positionV relativeFrom="paragraph">
                   <wp:posOffset>53340</wp:posOffset>
@@ -2552,25 +2565,12 @@
                                 </w:rPr>
                                 <w:t>Games</w:t>
                               </w:r>
-                            </w:p>
-                            <w:p>
-                              <w:pPr>
-                                <w:pStyle w:val="ListParagraph"/>
-                                <w:numPr>
-                                  <w:ilvl w:val="0"/>
-                                  <w:numId w:val="3"/>
-                                </w:numPr>
-                                <w:rPr>
-                                  <w:sz w:val="20"/>
-                                  <w:szCs w:val="20"/>
-                                </w:rPr>
-                              </w:pPr>
                               <w:r>
                                 <w:rPr>
                                   <w:sz w:val="20"/>
                                   <w:szCs w:val="20"/>
                                 </w:rPr>
-                                <w:t>Applications</w:t>
+                                <w:t xml:space="preserve"> Submenu</w:t>
                               </w:r>
                             </w:p>
                             <w:p>
@@ -2590,7 +2590,14 @@
                                   <w:sz w:val="20"/>
                                   <w:szCs w:val="20"/>
                                 </w:rPr>
-                                <w:t>Utilities</w:t>
+                                <w:t>Applications</w:t>
+                              </w:r>
+                              <w:r>
+                                <w:rPr>
+                                  <w:sz w:val="20"/>
+                                  <w:szCs w:val="20"/>
+                                </w:rPr>
+                                <w:t xml:space="preserve"> Submenu</w:t>
                               </w:r>
                             </w:p>
                             <w:p>
@@ -2610,7 +2617,14 @@
                                   <w:sz w:val="20"/>
                                   <w:szCs w:val="20"/>
                                 </w:rPr>
-                                <w:t>Settings</w:t>
+                                <w:t>Utilities</w:t>
+                              </w:r>
+                              <w:r>
+                                <w:rPr>
+                                  <w:sz w:val="20"/>
+                                  <w:szCs w:val="20"/>
+                                </w:rPr>
+                                <w:t xml:space="preserve"> Submenu</w:t>
                               </w:r>
                             </w:p>
                             <w:p>
@@ -2630,7 +2644,41 @@
                                   <w:sz w:val="20"/>
                                   <w:szCs w:val="20"/>
                                 </w:rPr>
+                                <w:t>Settings</w:t>
+                              </w:r>
+                              <w:r>
+                                <w:rPr>
+                                  <w:sz w:val="20"/>
+                                  <w:szCs w:val="20"/>
+                                </w:rPr>
+                                <w:t xml:space="preserve"> Submenu</w:t>
+                              </w:r>
+                            </w:p>
+                            <w:p>
+                              <w:pPr>
+                                <w:pStyle w:val="ListParagraph"/>
+                                <w:numPr>
+                                  <w:ilvl w:val="0"/>
+                                  <w:numId w:val="3"/>
+                                </w:numPr>
+                                <w:rPr>
+                                  <w:sz w:val="20"/>
+                                  <w:szCs w:val="20"/>
+                                </w:rPr>
+                              </w:pPr>
+                              <w:r>
+                                <w:rPr>
+                                  <w:sz w:val="20"/>
+                                  <w:szCs w:val="20"/>
+                                </w:rPr>
                                 <w:t>Special</w:t>
+                              </w:r>
+                              <w:r>
+                                <w:rPr>
+                                  <w:sz w:val="20"/>
+                                  <w:szCs w:val="20"/>
+                                </w:rPr>
+                                <w:t xml:space="preserve"> Submenu</w:t>
                               </w:r>
                             </w:p>
                           </w:txbxContent>
@@ -3354,7 +3402,7 @@
           </mc:Choice>
           <mc:Fallback>
             <w:pict>
-              <v:group w14:anchorId="18AED7EE" id="Group 76" o:spid="_x0000_s1047" style="position:absolute;margin-left:391.9pt;margin-top:4.2pt;width:206.5pt;height:341.3pt;z-index:251873280" coordsize="26224,43342" o:gfxdata="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">
+              <v:group w14:anchorId="18AED7EE" id="Group 76" o:spid="_x0000_s1047" style="position:absolute;margin-left:458.15pt;margin-top:4.2pt;width:206.5pt;height:341.3pt;z-index:251873280" coordsize="26224,43342" o:gfxdata="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">
                 <v:roundrect id="Rounded Rectangle 35" o:spid="_x0000_s1048" style="position:absolute;left:3643;top:22;width:22581;height:12765;visibility:visible;mso-wrap-style:square;v-text-anchor:top" arcsize="10923f" o:gfxdata="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" fillcolor="#4f7ac7 [3028]" strokecolor="#4472c4 [3204]" strokeweight=".5pt">
                   <v:fill color2="#416fc3 [3172]" rotate="t" colors="0 #6083cb;.5 #3e70ca;1 #2e61ba" focus="100%" type="gradient">
                     <o:fill v:ext="view" type="gradientUnscaled"/>
@@ -3434,25 +3482,12 @@
                           </w:rPr>
                           <w:t>Games</w:t>
                         </w:r>
-                      </w:p>
-                      <w:p>
-                        <w:pPr>
-                          <w:pStyle w:val="ListParagraph"/>
-                          <w:numPr>
-                            <w:ilvl w:val="0"/>
-                            <w:numId w:val="3"/>
-                          </w:numPr>
-                          <w:rPr>
-                            <w:sz w:val="20"/>
-                            <w:szCs w:val="20"/>
-                          </w:rPr>
-                        </w:pPr>
                         <w:r>
                           <w:rPr>
                             <w:sz w:val="20"/>
                             <w:szCs w:val="20"/>
                           </w:rPr>
-                          <w:t>Applications</w:t>
+                          <w:t xml:space="preserve"> Submenu</w:t>
                         </w:r>
                       </w:p>
                       <w:p>
@@ -3472,7 +3507,14 @@
                             <w:sz w:val="20"/>
                             <w:szCs w:val="20"/>
                           </w:rPr>
-                          <w:t>Utilities</w:t>
+                          <w:t>Applications</w:t>
+                        </w:r>
+                        <w:r>
+                          <w:rPr>
+                            <w:sz w:val="20"/>
+                            <w:szCs w:val="20"/>
+                          </w:rPr>
+                          <w:t xml:space="preserve"> Submenu</w:t>
                         </w:r>
                       </w:p>
                       <w:p>
@@ -3492,7 +3534,14 @@
                             <w:sz w:val="20"/>
                             <w:szCs w:val="20"/>
                           </w:rPr>
-                          <w:t>Settings</w:t>
+                          <w:t>Utilities</w:t>
+                        </w:r>
+                        <w:r>
+                          <w:rPr>
+                            <w:sz w:val="20"/>
+                            <w:szCs w:val="20"/>
+                          </w:rPr>
+                          <w:t xml:space="preserve"> Submenu</w:t>
                         </w:r>
                       </w:p>
                       <w:p>
@@ -3512,7 +3561,48 @@
                             <w:sz w:val="20"/>
                             <w:szCs w:val="20"/>
                           </w:rPr>
+                          <w:t>Settings</w:t>
+                        </w:r>
+                        <w:r>
+                          <w:rPr>
+                            <w:sz w:val="20"/>
+                            <w:szCs w:val="20"/>
+                          </w:rPr>
+                          <w:t xml:space="preserve"> Submenu</w:t>
+                        </w:r>
+                      </w:p>
+                      <w:p>
+                        <w:pPr>
+                          <w:pStyle w:val="ListParagraph"/>
+                          <w:numPr>
+                            <w:ilvl w:val="0"/>
+                            <w:numId w:val="3"/>
+                          </w:numPr>
+                          <w:rPr>
+                            <w:sz w:val="20"/>
+                            <w:szCs w:val="20"/>
+                          </w:rPr>
+                        </w:pPr>
+                        <w:r>
+                          <w:rPr>
+                            <w:sz w:val="20"/>
+                            <w:szCs w:val="20"/>
+                          </w:rPr>
                           <w:t>Special</w:t>
+                        </w:r>
+                        <w:r>
+                          <w:rPr>
+                            <w:sz w:val="20"/>
+                            <w:szCs w:val="20"/>
+                          </w:rPr>
+                          <w:t xml:space="preserve"> </w:t>
+                        </w:r>
+                        <w:r>
+                          <w:rPr>
+                            <w:sz w:val="20"/>
+                            <w:szCs w:val="20"/>
+                          </w:rPr>
+                          <w:t>Submenu</w:t>
                         </w:r>
                       </w:p>
                     </w:txbxContent>
@@ -3931,6 +4021,113 @@
     <w:p/>
     <w:p/>
     <w:p/>
+    <w:p>
+      <w:r>
+        <w:rPr>
+          <w:noProof/>
+        </w:rPr>
+        <mc:AlternateContent>
+          <mc:Choice Requires="wps">
+            <w:drawing>
+              <wp:anchor distT="0" distB="0" distL="114300" distR="114300" simplePos="0" relativeHeight="251887616" behindDoc="0" locked="0" layoutInCell="1" allowOverlap="1" wp14:anchorId="67B1926A" wp14:editId="35BF7867">
+                <wp:simplePos x="0" y="0"/>
+                <wp:positionH relativeFrom="column">
+                  <wp:posOffset>4490822</wp:posOffset>
+                </wp:positionH>
+                <wp:positionV relativeFrom="paragraph">
+                  <wp:posOffset>71527</wp:posOffset>
+                </wp:positionV>
+                <wp:extent cx="1324051" cy="237038"/>
+                <wp:effectExtent l="0" t="0" r="9525" b="17145"/>
+                <wp:wrapNone/>
+                <wp:docPr id="2" name="Rounded Rectangle 2"/>
+                <wp:cNvGraphicFramePr>
+                  <a:graphicFrameLocks xmlns:a="http://schemas.openxmlformats.org/drawingml/2006/main"/>
+                </wp:cNvGraphicFramePr>
+                <a:graphic xmlns:a="http://schemas.openxmlformats.org/drawingml/2006/main">
+                  <a:graphicData uri="http://schemas.microsoft.com/office/word/2010/wordprocessingShape">
+                    <wps:wsp>
+                      <wps:cNvSpPr>
+                        <a:spLocks/>
+                      </wps:cNvSpPr>
+                      <wps:spPr>
+                        <a:xfrm>
+                          <a:off x="0" y="0"/>
+                          <a:ext cx="1324051" cy="237038"/>
+                        </a:xfrm>
+                        <a:prstGeom prst="roundRect">
+                          <a:avLst/>
+                        </a:prstGeom>
+                      </wps:spPr>
+                      <wps:style>
+                        <a:lnRef idx="2">
+                          <a:schemeClr val="accent6">
+                            <a:shade val="50000"/>
+                          </a:schemeClr>
+                        </a:lnRef>
+                        <a:fillRef idx="1">
+                          <a:schemeClr val="accent6"/>
+                        </a:fillRef>
+                        <a:effectRef idx="0">
+                          <a:schemeClr val="accent6"/>
+                        </a:effectRef>
+                        <a:fontRef idx="minor">
+                          <a:schemeClr val="lt1"/>
+                        </a:fontRef>
+                      </wps:style>
+                      <wps:txbx>
+                        <w:txbxContent>
+                          <w:p>
+                            <w:pPr>
+                              <w:jc w:val="center"/>
+                            </w:pPr>
+                            <w:r>
+                              <w:t>Mode_Manager.cpp</w:t>
+                            </w:r>
+                          </w:p>
+                        </w:txbxContent>
+                      </wps:txbx>
+                      <wps:bodyPr rot="0" spcFirstLastPara="0" vertOverflow="overflow" horzOverflow="overflow" vert="horz" wrap="square" lIns="0" tIns="0" rIns="0" bIns="0" numCol="1" spcCol="0" rtlCol="0" fromWordArt="0" anchor="t" anchorCtr="0" forceAA="0" compatLnSpc="1">
+                        <a:prstTxWarp prst="textNoShape">
+                          <a:avLst/>
+                        </a:prstTxWarp>
+                        <a:noAutofit/>
+                      </wps:bodyPr>
+                    </wps:wsp>
+                  </a:graphicData>
+                </a:graphic>
+                <wp14:sizeRelH relativeFrom="margin">
+                  <wp14:pctWidth>0</wp14:pctWidth>
+                </wp14:sizeRelH>
+                <wp14:sizeRelV relativeFrom="margin">
+                  <wp14:pctHeight>0</wp14:pctHeight>
+                </wp14:sizeRelV>
+              </wp:anchor>
+            </w:drawing>
+          </mc:Choice>
+          <mc:Fallback>
+            <w:pict>
+              <v:roundrect w14:anchorId="67B1926A" id="Rounded Rectangle 2" o:spid="_x0000_s1061" style="position:absolute;margin-left:353.6pt;margin-top:5.65pt;width:104.25pt;height:18.65pt;z-index:251887616;visibility:visible;mso-wrap-style:square;mso-width-percent:0;mso-height-percent:0;mso-wrap-distance-left:9pt;mso-wrap-distance-top:0;mso-wrap-distance-right:9pt;mso-wrap-distance-bottom:0;mso-position-horizontal:absolute;mso-position-horizontal-relative:text;mso-position-vertical:absolute;mso-position-vertical-relative:text;mso-width-percent:0;mso-height-percent:0;mso-width-relative:margin;mso-height-relative:margin;v-text-anchor:top" arcsize="10923f" o:gfxdata="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" fillcolor="#70ad47 [3209]" strokecolor="#375623 [1609]" strokeweight="1pt">
+                <v:stroke joinstyle="miter"/>
+                <v:path arrowok="t"/>
+                <v:textbox inset="0,0,0,0">
+                  <w:txbxContent>
+                    <w:p>
+                      <w:pPr>
+                        <w:jc w:val="center"/>
+                      </w:pPr>
+                      <w:r>
+                        <w:t>Mode_Manager.cpp</w:t>
+                      </w:r>
+                    </w:p>
+                  </w:txbxContent>
+                </v:textbox>
+              </v:roundrect>
+            </w:pict>
+          </mc:Fallback>
+        </mc:AlternateContent>
+      </w:r>
+    </w:p>
     <w:p/>
     <w:p/>
     <w:p/>
@@ -3945,7 +4142,6 @@
     <w:p/>
     <w:p/>
     <w:p/>
-    <w:p/>
     <w:p>
       <w:r>
         <w:rPr>
@@ -3954,7 +4150,7 @@
         <mc:AlternateContent>
           <mc:Choice Requires="wps">
             <w:drawing>
-              <wp:anchor distT="0" distB="0" distL="114300" distR="114300" simplePos="0" relativeHeight="251885568" behindDoc="0" locked="0" layoutInCell="1" allowOverlap="1" wp14:anchorId="09FEAC32" wp14:editId="04E61504">
+              <wp:anchor distT="0" distB="0" distL="114300" distR="114300" simplePos="0" relativeHeight="251885568" behindDoc="0" locked="0" layoutInCell="1" allowOverlap="1" wp14:anchorId="09FEAC32" wp14:editId="45E85BFD">
                 <wp:simplePos x="0" y="0"/>
                 <wp:positionH relativeFrom="column">
                   <wp:posOffset>239843</wp:posOffset>
@@ -4032,7 +4228,7 @@
           </mc:Choice>
           <mc:Fallback>
             <w:pict>
-              <v:roundrect w14:anchorId="09FEAC32" id="Rounded Rectangle 100" o:spid="_x0000_s1061" style="position:absolute;margin-left:18.9pt;margin-top:8.2pt;width:261.95pt;height:16.7pt;z-index:251885568;visibility:visible;mso-wrap-style:square;mso-width-percent:0;mso-height-percent:0;mso-wrap-distance-left:9pt;mso-wrap-distance-top:0;mso-wrap-distance-right:9pt;mso-wrap-distance-bottom:0;mso-position-horizontal:absolute;mso-position-horizontal-relative:text;mso-position-vertical:absolute;mso-position-vertical-relative:text;mso-width-percent:0;mso-height-percent:0;mso-width-relative:margin;mso-height-relative:margin;v-text-anchor:top" arcsize="10923f" o:gfxdata="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" fillcolor="#70ad47 [3209]" strokecolor="#375623 [1609]" strokeweight="1pt">
+              <v:roundrect w14:anchorId="09FEAC32" id="Rounded Rectangle 100" o:spid="_x0000_s1062" style="position:absolute;margin-left:18.9pt;margin-top:8.2pt;width:261.95pt;height:16.7pt;z-index:251885568;visibility:visible;mso-wrap-style:square;mso-width-percent:0;mso-height-percent:0;mso-wrap-distance-left:9pt;mso-wrap-distance-top:0;mso-wrap-distance-right:9pt;mso-wrap-distance-bottom:0;mso-position-horizontal:absolute;mso-position-horizontal-relative:text;mso-position-vertical:absolute;mso-position-vertical-relative:text;mso-width-percent:0;mso-height-percent:0;mso-width-relative:margin;mso-height-relative:margin;v-text-anchor:top" arcsize="10923f" o:gfxdata="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" fillcolor="#70ad47 [3209]" strokecolor="#375623 [1609]" strokeweight="1pt">
                 <v:stroke joinstyle="miter"/>
                 <v:path arrowok="t"/>
                 <v:textbox inset="0,0,0,0">
@@ -5531,7 +5727,6 @@
       </w:pPr>
       <w:bookmarkStart w:id="3" w:name="_Toc91943270"/>
       <w:r>
-        <w:lastRenderedPageBreak/>
         <w:t>Folder and File Organization</w:t>
       </w:r>
       <w:bookmarkEnd w:id="3"/>
@@ -5966,15 +6161,7 @@
           <w:sz w:val="16"/>
           <w:szCs w:val="16"/>
         </w:rPr>
-        <w:t>APP</w:t>
-      </w:r>
-      <w:r>
-        <w:rPr>
-          <w:rFonts w:ascii="Courier" w:hAnsi="Courier"/>
-          <w:sz w:val="16"/>
-          <w:szCs w:val="16"/>
-        </w:rPr>
-        <w:t>S</w:t>
+        <w:t>APPS</w:t>
       </w:r>
     </w:p>
     <w:p>
@@ -5993,38 +6180,7 @@
           <w:szCs w:val="16"/>
         </w:rPr>
         <w:tab/>
-      </w:r>
-      <w:r>
-        <w:rPr>
-          <w:rFonts w:ascii="Courier" w:hAnsi="Courier"/>
-          <w:sz w:val="16"/>
-          <w:szCs w:val="16"/>
-        </w:rPr>
-        <w:t>A</w:t>
-      </w:r>
-      <w:r>
-        <w:rPr>
-          <w:rFonts w:ascii="Courier" w:hAnsi="Courier"/>
-          <w:sz w:val="16"/>
-          <w:szCs w:val="16"/>
-        </w:rPr>
-        <w:t>01_</w:t>
-      </w:r>
-      <w:r>
-        <w:rPr>
-          <w:rFonts w:ascii="Courier" w:hAnsi="Courier"/>
-          <w:sz w:val="16"/>
-          <w:szCs w:val="16"/>
-        </w:rPr>
-        <w:t>Draw</w:t>
-      </w:r>
-      <w:r>
-        <w:rPr>
-          <w:rFonts w:ascii="Courier" w:hAnsi="Courier"/>
-          <w:sz w:val="16"/>
-          <w:szCs w:val="16"/>
-        </w:rPr>
-        <w:t>.cpp</w:t>
+        <w:t>A01_Draw.cpp</w:t>
       </w:r>
       <w:r>
         <w:rPr>
@@ -6084,22 +6240,7 @@
           <w:szCs w:val="16"/>
         </w:rPr>
         <w:tab/>
-      </w:r>
-      <w:r>
-        <w:rPr>
-          <w:rFonts w:ascii="Courier" w:hAnsi="Courier"/>
-          <w:sz w:val="16"/>
-          <w:szCs w:val="16"/>
-        </w:rPr>
-        <w:t>A</w:t>
-      </w:r>
-      <w:r>
-        <w:rPr>
-          <w:rFonts w:ascii="Courier" w:hAnsi="Courier"/>
-          <w:sz w:val="16"/>
-          <w:szCs w:val="16"/>
-        </w:rPr>
-        <w:t>02_</w:t>
+        <w:t>A02_</w:t>
       </w:r>
     </w:p>
     <w:p>
@@ -6117,15 +6258,7 @@
           <w:sz w:val="16"/>
           <w:szCs w:val="16"/>
         </w:rPr>
-        <w:t>A</w:t>
-      </w:r>
-      <w:r>
-        <w:rPr>
-          <w:rFonts w:ascii="Courier" w:hAnsi="Courier"/>
-          <w:sz w:val="16"/>
-          <w:szCs w:val="16"/>
-        </w:rPr>
-        <w:t>03_</w:t>
+        <w:t>A03_</w:t>
       </w:r>
     </w:p>
     <w:p>
@@ -6162,38 +6295,7 @@
           <w:szCs w:val="16"/>
         </w:rPr>
         <w:tab/>
-      </w:r>
-      <w:r>
-        <w:rPr>
-          <w:rFonts w:ascii="Courier" w:hAnsi="Courier"/>
-          <w:sz w:val="16"/>
-          <w:szCs w:val="16"/>
-        </w:rPr>
-        <w:t>U</w:t>
-      </w:r>
-      <w:r>
-        <w:rPr>
-          <w:rFonts w:ascii="Courier" w:hAnsi="Courier"/>
-          <w:sz w:val="16"/>
-          <w:szCs w:val="16"/>
-        </w:rPr>
-        <w:t>01_</w:t>
-      </w:r>
-      <w:r>
-        <w:rPr>
-          <w:rFonts w:ascii="Courier" w:hAnsi="Courier"/>
-          <w:sz w:val="16"/>
-          <w:szCs w:val="16"/>
-        </w:rPr>
-        <w:t>Calc</w:t>
-      </w:r>
-      <w:r>
-        <w:rPr>
-          <w:rFonts w:ascii="Courier" w:hAnsi="Courier"/>
-          <w:sz w:val="16"/>
-          <w:szCs w:val="16"/>
-        </w:rPr>
-        <w:t>.cpp</w:t>
+        <w:t>U01_Calc.cpp</w:t>
       </w:r>
     </w:p>
     <w:p>
@@ -6212,30 +6314,7 @@
           <w:szCs w:val="16"/>
         </w:rPr>
         <w:tab/>
-      </w:r>
-      <w:r>
-        <w:rPr>
-          <w:rFonts w:ascii="Courier" w:hAnsi="Courier"/>
-          <w:sz w:val="16"/>
-          <w:szCs w:val="16"/>
-        </w:rPr>
-        <w:t>U</w:t>
-      </w:r>
-      <w:r>
-        <w:rPr>
-          <w:rFonts w:ascii="Courier" w:hAnsi="Courier"/>
-          <w:sz w:val="16"/>
-          <w:szCs w:val="16"/>
-        </w:rPr>
-        <w:t>02_</w:t>
-      </w:r>
-      <w:r>
-        <w:rPr>
-          <w:rFonts w:ascii="Courier" w:hAnsi="Courier"/>
-          <w:sz w:val="16"/>
-          <w:szCs w:val="16"/>
-        </w:rPr>
-        <w:t>Flux.cpp</w:t>
+        <w:t>U02_Flux.cpp</w:t>
       </w:r>
     </w:p>
     <w:p>
@@ -6253,15 +6332,7 @@
           <w:sz w:val="16"/>
           <w:szCs w:val="16"/>
         </w:rPr>
-        <w:t>U</w:t>
-      </w:r>
-      <w:r>
-        <w:rPr>
-          <w:rFonts w:ascii="Courier" w:hAnsi="Courier"/>
-          <w:sz w:val="16"/>
-          <w:szCs w:val="16"/>
-        </w:rPr>
-        <w:t>03_</w:t>
+        <w:t>U03_</w:t>
       </w:r>
     </w:p>
     <w:p>
@@ -6298,30 +6369,7 @@
           <w:szCs w:val="16"/>
         </w:rPr>
         <w:tab/>
-      </w:r>
-      <w:r>
-        <w:rPr>
-          <w:rFonts w:ascii="Courier" w:hAnsi="Courier"/>
-          <w:sz w:val="16"/>
-          <w:szCs w:val="16"/>
-        </w:rPr>
-        <w:t>SE</w:t>
-      </w:r>
-      <w:r>
-        <w:rPr>
-          <w:rFonts w:ascii="Courier" w:hAnsi="Courier"/>
-          <w:sz w:val="16"/>
-          <w:szCs w:val="16"/>
-        </w:rPr>
-        <w:t>01_</w:t>
-      </w:r>
-      <w:r>
-        <w:rPr>
-          <w:rFonts w:ascii="Courier" w:hAnsi="Courier"/>
-          <w:sz w:val="16"/>
-          <w:szCs w:val="16"/>
-        </w:rPr>
-        <w:t>Bri</w:t>
+        <w:t>SE01_Bri</w:t>
       </w:r>
       <w:r>
         <w:rPr>
@@ -6337,15 +6385,7 @@
           <w:sz w:val="16"/>
           <w:szCs w:val="16"/>
         </w:rPr>
-        <w:t>htness</w:t>
-      </w:r>
-      <w:r>
-        <w:rPr>
-          <w:rFonts w:ascii="Courier" w:hAnsi="Courier"/>
-          <w:sz w:val="16"/>
-          <w:szCs w:val="16"/>
-        </w:rPr>
-        <w:t>.cpp</w:t>
+        <w:t>htness.cpp</w:t>
       </w:r>
     </w:p>
     <w:p>
@@ -6364,22 +6404,7 @@
           <w:szCs w:val="16"/>
         </w:rPr>
         <w:tab/>
-      </w:r>
-      <w:r>
-        <w:rPr>
-          <w:rFonts w:ascii="Courier" w:hAnsi="Courier"/>
-          <w:sz w:val="16"/>
-          <w:szCs w:val="16"/>
-        </w:rPr>
-        <w:t>SE</w:t>
-      </w:r>
-      <w:r>
-        <w:rPr>
-          <w:rFonts w:ascii="Courier" w:hAnsi="Courier"/>
-          <w:sz w:val="16"/>
-          <w:szCs w:val="16"/>
-        </w:rPr>
-        <w:t>02_</w:t>
+        <w:t>SE02_</w:t>
       </w:r>
       <w:r>
         <w:rPr>
@@ -6405,15 +6430,7 @@
           <w:sz w:val="16"/>
           <w:szCs w:val="16"/>
         </w:rPr>
-        <w:t>SE</w:t>
-      </w:r>
-      <w:r>
-        <w:rPr>
-          <w:rFonts w:ascii="Courier" w:hAnsi="Courier"/>
-          <w:sz w:val="16"/>
-          <w:szCs w:val="16"/>
-        </w:rPr>
-        <w:t>03_</w:t>
+        <w:t>SE03_</w:t>
       </w:r>
       <w:r>
         <w:rPr>
@@ -6715,22 +6732,7 @@
           <w:szCs w:val="16"/>
         </w:rPr>
         <w:tab/>
-      </w:r>
-      <w:r>
-        <w:rPr>
-          <w:rFonts w:ascii="Courier" w:hAnsi="Courier"/>
-          <w:sz w:val="16"/>
-          <w:szCs w:val="16"/>
-        </w:rPr>
-        <w:t>Commandline</w:t>
-      </w:r>
-      <w:r>
-        <w:rPr>
-          <w:rFonts w:ascii="Courier" w:hAnsi="Courier"/>
-          <w:sz w:val="16"/>
-          <w:szCs w:val="16"/>
-        </w:rPr>
-        <w:t>.cpp</w:t>
+        <w:t>Commandline.cpp</w:t>
       </w:r>
     </w:p>
     <w:p>
@@ -6765,15 +6767,7 @@
           <w:sz w:val="16"/>
           <w:szCs w:val="16"/>
         </w:rPr>
-        <w:t>Commandline</w:t>
-      </w:r>
-      <w:r>
-        <w:rPr>
-          <w:rFonts w:ascii="Courier" w:hAnsi="Courier"/>
-          <w:sz w:val="16"/>
-          <w:szCs w:val="16"/>
-        </w:rPr>
-        <w:t>.h</w:t>
+        <w:t>Commandline.h</w:t>
       </w:r>
       <w:proofErr w:type="spellEnd"/>
     </w:p>
@@ -6793,13 +6787,6 @@
           <w:szCs w:val="16"/>
         </w:rPr>
         <w:tab/>
-      </w:r>
-      <w:r>
-        <w:rPr>
-          <w:rFonts w:ascii="Courier" w:hAnsi="Courier"/>
-          <w:sz w:val="16"/>
-          <w:szCs w:val="16"/>
-        </w:rPr>
         <w:t>LTR329</w:t>
       </w:r>
     </w:p>
@@ -6827,22 +6814,7 @@
           <w:szCs w:val="16"/>
         </w:rPr>
         <w:tab/>
-      </w:r>
-      <w:r>
-        <w:rPr>
-          <w:rFonts w:ascii="Courier" w:hAnsi="Courier"/>
-          <w:sz w:val="16"/>
-          <w:szCs w:val="16"/>
-        </w:rPr>
-        <w:t>LTR329</w:t>
-      </w:r>
-      <w:r>
-        <w:rPr>
-          <w:rFonts w:ascii="Courier" w:hAnsi="Courier"/>
-          <w:sz w:val="16"/>
-          <w:szCs w:val="16"/>
-        </w:rPr>
-        <w:t>_Driver.cpp</w:t>
+        <w:t>LTR329_Driver.cpp</w:t>
       </w:r>
     </w:p>
     <w:p>
@@ -6869,15 +6841,7 @@
           <w:szCs w:val="16"/>
         </w:rPr>
         <w:tab/>
-        <w:t>LTR329_Driver.</w:t>
-      </w:r>
-      <w:r>
-        <w:rPr>
-          <w:rFonts w:ascii="Courier" w:hAnsi="Courier"/>
-          <w:sz w:val="16"/>
-          <w:szCs w:val="16"/>
-        </w:rPr>
-        <w:t>h</w:t>
+        <w:t>LTR329_Driver.h</w:t>
       </w:r>
     </w:p>
     <w:p>
@@ -6920,15 +6884,7 @@
           <w:sz w:val="16"/>
           <w:szCs w:val="16"/>
         </w:rPr>
-        <w:t>Si7210</w:t>
-      </w:r>
-      <w:r>
-        <w:rPr>
-          <w:rFonts w:ascii="Courier" w:hAnsi="Courier"/>
-          <w:sz w:val="16"/>
-          <w:szCs w:val="16"/>
-        </w:rPr>
-        <w:t>.c</w:t>
+        <w:t>Si7210.c</w:t>
       </w:r>
     </w:p>
     <w:p>
@@ -6946,15 +6902,7 @@
           <w:sz w:val="16"/>
           <w:szCs w:val="16"/>
         </w:rPr>
-        <w:t>Si7210</w:t>
-      </w:r>
-      <w:r>
-        <w:rPr>
-          <w:rFonts w:ascii="Courier" w:hAnsi="Courier"/>
-          <w:sz w:val="16"/>
-          <w:szCs w:val="16"/>
-        </w:rPr>
-        <w:t>.h</w:t>
+        <w:t>Si7210.h</w:t>
       </w:r>
     </w:p>
     <w:p>
@@ -7078,23 +7026,7 @@
           <w:sz w:val="16"/>
           <w:szCs w:val="16"/>
         </w:rPr>
-        <w:t>__HW</w:t>
-      </w:r>
-      <w:r>
-        <w:rPr>
-          <w:rFonts w:ascii="Courier" w:hAnsi="Courier"/>
-          <w:sz w:val="16"/>
-          <w:szCs w:val="16"/>
-        </w:rPr>
-        <w:t>V0.</w:t>
-      </w:r>
-      <w:r>
-        <w:rPr>
-          <w:rFonts w:ascii="Courier" w:hAnsi="Courier"/>
-          <w:sz w:val="16"/>
-          <w:szCs w:val="16"/>
-        </w:rPr>
-        <w:t>5</w:t>
+        <w:t>__HWV0.5</w:t>
       </w:r>
       <w:r>
         <w:rPr>
@@ -7152,15 +7084,7 @@
           <w:sz w:val="16"/>
           <w:szCs w:val="16"/>
         </w:rPr>
-        <w:t>V0.</w:t>
-      </w:r>
-      <w:r>
-        <w:rPr>
-          <w:rFonts w:ascii="Courier" w:hAnsi="Courier"/>
-          <w:sz w:val="16"/>
-          <w:szCs w:val="16"/>
-        </w:rPr>
-        <w:t>5</w:t>
+        <w:t>V0.5</w:t>
       </w:r>
       <w:r>
         <w:rPr>
@@ -7194,15 +7118,7 @@
           <w:szCs w:val="16"/>
         </w:rPr>
         <w:tab/>
-        <w:t>Core_Driver_C64</w:t>
-      </w:r>
-      <w:r>
-        <w:rPr>
-          <w:rFonts w:ascii="Courier" w:hAnsi="Courier"/>
-          <w:sz w:val="16"/>
-          <w:szCs w:val="16"/>
-        </w:rPr>
-        <w:t>c</w:t>
+        <w:t>Core_Driver_C64c</w:t>
       </w:r>
       <w:r>
         <w:rPr>
@@ -7218,15 +7134,7 @@
           <w:sz w:val="16"/>
           <w:szCs w:val="16"/>
         </w:rPr>
-        <w:t>V0.2</w:t>
-      </w:r>
-      <w:r>
-        <w:rPr>
-          <w:rFonts w:ascii="Courier" w:hAnsi="Courier"/>
-          <w:sz w:val="16"/>
-          <w:szCs w:val="16"/>
-        </w:rPr>
-        <w:t>.cpp</w:t>
+        <w:t>V0.2.cpp</w:t>
       </w:r>
     </w:p>
     <w:p>
@@ -7252,15 +7160,7 @@
           <w:szCs w:val="16"/>
         </w:rPr>
         <w:tab/>
-        <w:t>Core_Driver_C64</w:t>
-      </w:r>
-      <w:r>
-        <w:rPr>
-          <w:rFonts w:ascii="Courier" w:hAnsi="Courier"/>
-          <w:sz w:val="16"/>
-          <w:szCs w:val="16"/>
-        </w:rPr>
-        <w:t>c</w:t>
+        <w:t>Core_Driver_C64c</w:t>
       </w:r>
       <w:r>
         <w:rPr>
@@ -7597,7 +7497,6 @@
     </w:p>
     <w:p>
       <w:r>
-        <w:lastRenderedPageBreak/>
         <w:br/>
       </w:r>
       <w:r>
@@ -7930,10 +7829,7 @@
       <w:pStyle w:val="Footer"/>
     </w:pPr>
     <w:r>
-      <w:t>Core64 Firmware Architectur</w:t>
-    </w:r>
-    <w:r>
-      <w:t>e</w:t>
+      <w:t>Core64 Firmware Architecture</w:t>
     </w:r>
   </w:p>
 </w:ftr>
@@ -9000,6 +8896,18 @@
       <w:szCs w:val="32"/>
     </w:rPr>
   </w:style>
+  <w:style w:type="character" w:styleId="FollowedHyperlink">
+    <w:name w:val="FollowedHyperlink"/>
+    <w:basedOn w:val="DefaultParagraphFont"/>
+    <w:uiPriority w:val="99"/>
+    <w:semiHidden/>
+    <w:unhideWhenUsed/>
+    <w:rsid w:val="00ED7557"/>
+    <w:rPr>
+      <w:color w:val="954F72" w:themeColor="followedHyperlink"/>
+      <w:u w:val="single"/>
+    </w:rPr>
+  </w:style>
 </w:styles>
 </file>
 

</xml_diff>